<commit_message>
Rumus Perpangkatan Universal 2.0 [Revised]
Rumus Perpangkatan Universal 2.0 [Revised]
</commit_message>
<xml_diff>
--- a/Rumus Perpangkatan Universal 2.0 [Revised].docx
+++ b/Rumus Perpangkatan Universal 2.0 [Revised].docx
@@ -46,15 +46,7 @@
           <w:sz w:val="24"/>
           <w:szCs w:val="24"/>
         </w:rPr>
-        <w:t xml:space="preserve"> </w:t>
-      </w:r>
-      <w:r>
-        <w:rPr>
-          <w:rFonts w:ascii="Times New Roman" w:eastAsiaTheme="minorEastAsia" w:hAnsi="Times New Roman" w:cs="Times New Roman"/>
-          <w:sz w:val="24"/>
-          <w:szCs w:val="24"/>
-        </w:rPr>
-        <w:t>Universal 2.0</w:t>
+        <w:t xml:space="preserve"> Universal 2.0</w:t>
       </w:r>
     </w:p>
     <w:p>
@@ -275,6 +267,8 @@
                     </m:rPr>
                     <w:rPr>
                       <w:rFonts w:ascii="Cambria Math" w:hAnsi="Cambria Math" w:cs="Times New Roman"/>
+                      <w:sz w:val="24"/>
+                      <w:szCs w:val="24"/>
                     </w:rPr>
                     <m:t>lim</m:t>
                   </m:r>
@@ -283,57 +277,23 @@
                   <m:r>
                     <w:rPr>
                       <w:rFonts w:ascii="Cambria Math" w:hAnsi="Cambria Math" w:cs="Times New Roman"/>
+                      <w:sz w:val="24"/>
+                      <w:szCs w:val="24"/>
                     </w:rPr>
-                    <m:t>n</m:t>
-                  </m:r>
-                  <m:r>
-                    <w:rPr>
-                      <w:rFonts w:ascii="Cambria Math" w:hAnsi="Cambria Math" w:cs="Times New Roman"/>
-                    </w:rPr>
-                    <m:t xml:space="preserve">= </m:t>
-                  </m:r>
-                  <m:r>
-                    <w:rPr>
-                      <w:rFonts w:ascii="Cambria Math" w:hAnsi="Cambria Math" w:cs="Times New Roman"/>
-                    </w:rPr>
-                    <m:t>∞</m:t>
+                    <m:t>n= ∞</m:t>
                   </m:r>
                 </m:lim>
               </m:limLow>
             </m:fName>
             <m:e>
-              <m:sSup>
-                <m:sSupPr>
-                  <m:ctrlPr>
-                    <w:rPr>
-                      <w:rFonts w:ascii="Cambria Math" w:hAnsi="Cambria Math" w:cs="Times New Roman"/>
-                      <w:i/>
-                      <w:sz w:val="24"/>
-                      <w:szCs w:val="24"/>
-                    </w:rPr>
-                  </m:ctrlPr>
-                </m:sSupPr>
-                <m:e>
-                  <m:r>
-                    <w:rPr>
-                      <w:rFonts w:ascii="Cambria Math" w:hAnsi="Cambria Math" w:cs="Times New Roman"/>
-                      <w:sz w:val="24"/>
-                      <w:szCs w:val="24"/>
-                    </w:rPr>
-                    <m:t>x</m:t>
-                  </m:r>
-                </m:e>
-                <m:sup>
-                  <m:r>
-                    <w:rPr>
-                      <w:rFonts w:ascii="Cambria Math" w:hAnsi="Cambria Math" w:cs="Times New Roman"/>
-                      <w:sz w:val="24"/>
-                      <w:szCs w:val="24"/>
-                    </w:rPr>
-                    <m:t>n</m:t>
-                  </m:r>
-                </m:sup>
-              </m:sSup>
+              <m:r>
+                <w:rPr>
+                  <w:rFonts w:ascii="Cambria Math" w:hAnsi="Cambria Math" w:cs="Times New Roman"/>
+                  <w:sz w:val="24"/>
+                  <w:szCs w:val="24"/>
+                </w:rPr>
+                <m:t>x!</m:t>
+              </m:r>
             </m:e>
           </m:func>
           <m:r>
@@ -362,18 +322,24 @@
               <m:r>
                 <w:rPr>
                   <w:rFonts w:ascii="Cambria Math" w:hAnsi="Cambria Math" w:cs="Times New Roman"/>
+                  <w:sz w:val="24"/>
+                  <w:szCs w:val="24"/>
                 </w:rPr>
                 <m:t>n</m:t>
               </m:r>
               <m:r>
                 <w:rPr>
                   <w:rFonts w:ascii="Cambria Math" w:hAnsi="Cambria Math" w:cs="Times New Roman"/>
+                  <w:sz w:val="24"/>
+                  <w:szCs w:val="24"/>
                 </w:rPr>
                 <m:t xml:space="preserve">= </m:t>
               </m:r>
               <m:r>
                 <w:rPr>
                   <w:rFonts w:ascii="Cambria Math" w:hAnsi="Cambria Math" w:cs="Times New Roman"/>
+                  <w:sz w:val="24"/>
+                  <w:szCs w:val="24"/>
                 </w:rPr>
                 <m:t>∞</m:t>
               </m:r>
@@ -410,6 +376,8 @@
                         </m:rPr>
                         <w:rPr>
                           <w:rFonts w:ascii="Cambria Math" w:hAnsi="Cambria Math" w:cs="Times New Roman"/>
+                          <w:sz w:val="24"/>
+                          <w:szCs w:val="24"/>
                         </w:rPr>
                         <m:t>lim</m:t>
                       </m:r>
@@ -418,18 +386,24 @@
                       <m:r>
                         <w:rPr>
                           <w:rFonts w:ascii="Cambria Math" w:hAnsi="Cambria Math" w:cs="Times New Roman"/>
+                          <w:sz w:val="24"/>
+                          <w:szCs w:val="24"/>
                         </w:rPr>
                         <m:t>n</m:t>
                       </m:r>
                       <m:r>
                         <w:rPr>
                           <w:rFonts w:ascii="Cambria Math" w:hAnsi="Cambria Math" w:cs="Times New Roman"/>
+                          <w:sz w:val="24"/>
+                          <w:szCs w:val="24"/>
                         </w:rPr>
                         <m:t xml:space="preserve">= </m:t>
                       </m:r>
                       <m:r>
                         <w:rPr>
                           <w:rFonts w:ascii="Cambria Math" w:hAnsi="Cambria Math" w:cs="Times New Roman"/>
+                          <w:sz w:val="24"/>
+                          <w:szCs w:val="24"/>
                         </w:rPr>
                         <m:t>∞</m:t>
                       </m:r>
@@ -477,6 +451,8 @@
                               <m:r>
                                 <w:rPr>
                                   <w:rFonts w:ascii="Cambria Math" w:hAnsi="Cambria Math" w:cs="Times New Roman"/>
+                                  <w:sz w:val="24"/>
+                                  <w:szCs w:val="24"/>
                                 </w:rPr>
                                 <m:t>dx</m:t>
                               </m:r>

</xml_diff>

<commit_message>
Batam, 01/11/2025 [Batam, Kepulauan Riau, Indonesia]
Batam, 01/11/2025 [Batam, Kepulauan Riau, Indonesia]
</commit_message>
<xml_diff>
--- a/Rumus Perpangkatan Universal 2.0 [Revised].docx
+++ b/Rumus Perpangkatan Universal 2.0 [Revised].docx
@@ -237,73 +237,6 @@
       </w:pPr>
       <m:oMathPara>
         <m:oMath>
-          <m:func>
-            <m:funcPr>
-              <m:ctrlPr>
-                <w:rPr>
-                  <w:rFonts w:ascii="Cambria Math" w:hAnsi="Cambria Math" w:cs="Times New Roman"/>
-                  <w:i/>
-                  <w:sz w:val="24"/>
-                  <w:szCs w:val="24"/>
-                </w:rPr>
-              </m:ctrlPr>
-            </m:funcPr>
-            <m:fName>
-              <m:limLow>
-                <m:limLowPr>
-                  <m:ctrlPr>
-                    <w:rPr>
-                      <w:rFonts w:ascii="Cambria Math" w:hAnsi="Cambria Math" w:cs="Times New Roman"/>
-                      <w:i/>
-                      <w:sz w:val="24"/>
-                      <w:szCs w:val="24"/>
-                    </w:rPr>
-                  </m:ctrlPr>
-                </m:limLowPr>
-                <m:e>
-                  <m:r>
-                    <m:rPr>
-                      <m:sty m:val="p"/>
-                    </m:rPr>
-                    <w:rPr>
-                      <w:rFonts w:ascii="Cambria Math" w:hAnsi="Cambria Math" w:cs="Times New Roman"/>
-                      <w:sz w:val="24"/>
-                      <w:szCs w:val="24"/>
-                    </w:rPr>
-                    <m:t>lim</m:t>
-                  </m:r>
-                </m:e>
-                <m:lim>
-                  <m:r>
-                    <w:rPr>
-                      <w:rFonts w:ascii="Cambria Math" w:hAnsi="Cambria Math" w:cs="Times New Roman"/>
-                      <w:sz w:val="24"/>
-                      <w:szCs w:val="24"/>
-                    </w:rPr>
-                    <m:t>n= ∞</m:t>
-                  </m:r>
-                </m:lim>
-              </m:limLow>
-            </m:fName>
-            <m:e>
-              <m:r>
-                <w:rPr>
-                  <w:rFonts w:ascii="Cambria Math" w:hAnsi="Cambria Math" w:cs="Times New Roman"/>
-                  <w:sz w:val="24"/>
-                  <w:szCs w:val="24"/>
-                </w:rPr>
-                <m:t>x!</m:t>
-              </m:r>
-            </m:e>
-          </m:func>
-          <m:r>
-            <w:rPr>
-              <w:rFonts w:ascii="Cambria Math" w:hAnsi="Cambria Math" w:cs="Times New Roman"/>
-              <w:sz w:val="24"/>
-              <w:szCs w:val="24"/>
-            </w:rPr>
-            <m:t xml:space="preserve">= </m:t>
-          </m:r>
           <m:nary>
             <m:naryPr>
               <m:chr m:val="∑"/>
@@ -333,7 +266,7 @@
                   <w:sz w:val="24"/>
                   <w:szCs w:val="24"/>
                 </w:rPr>
-                <m:t xml:space="preserve">= </m:t>
+                <m:t xml:space="preserve"> → </m:t>
               </m:r>
               <m:r>
                 <w:rPr>
@@ -397,7 +330,134 @@
                           <w:sz w:val="24"/>
                           <w:szCs w:val="24"/>
                         </w:rPr>
-                        <m:t xml:space="preserve">= </m:t>
+                        <m:t xml:space="preserve"> → </m:t>
+                      </m:r>
+                      <m:r>
+                        <w:rPr>
+                          <w:rFonts w:ascii="Cambria Math" w:hAnsi="Cambria Math" w:cs="Times New Roman"/>
+                          <w:sz w:val="24"/>
+                          <w:szCs w:val="24"/>
+                        </w:rPr>
+                        <m:t>∞</m:t>
+                      </m:r>
+                    </m:lim>
+                  </m:limLow>
+                </m:fName>
+                <m:e>
+                  <m:r>
+                    <w:rPr>
+                      <w:rFonts w:ascii="Cambria Math" w:hAnsi="Cambria Math" w:cs="Times New Roman"/>
+                      <w:sz w:val="24"/>
+                      <w:szCs w:val="24"/>
+                    </w:rPr>
+                    <m:t>x!</m:t>
+                  </m:r>
+                </m:e>
+              </m:func>
+            </m:e>
+          </m:nary>
+          <m:r>
+            <w:rPr>
+              <w:rFonts w:ascii="Cambria Math" w:hAnsi="Cambria Math" w:cs="Times New Roman"/>
+              <w:sz w:val="24"/>
+              <w:szCs w:val="24"/>
+            </w:rPr>
+            <m:t xml:space="preserve">= </m:t>
+          </m:r>
+          <m:nary>
+            <m:naryPr>
+              <m:chr m:val="∑"/>
+              <m:limLoc m:val="undOvr"/>
+              <m:supHide m:val="1"/>
+              <m:ctrlPr>
+                <w:rPr>
+                  <w:rFonts w:ascii="Cambria Math" w:hAnsi="Cambria Math" w:cs="Times New Roman"/>
+                  <w:i/>
+                  <w:sz w:val="24"/>
+                  <w:szCs w:val="24"/>
+                </w:rPr>
+              </m:ctrlPr>
+            </m:naryPr>
+            <m:sub>
+              <m:r>
+                <w:rPr>
+                  <w:rFonts w:ascii="Cambria Math" w:hAnsi="Cambria Math" w:cs="Times New Roman"/>
+                  <w:sz w:val="24"/>
+                  <w:szCs w:val="24"/>
+                </w:rPr>
+                <m:t>n</m:t>
+              </m:r>
+              <m:r>
+                <w:rPr>
+                  <w:rFonts w:ascii="Cambria Math" w:hAnsi="Cambria Math" w:cs="Times New Roman"/>
+                  <w:sz w:val="24"/>
+                  <w:szCs w:val="24"/>
+                </w:rPr>
+                <m:t xml:space="preserve"> → </m:t>
+              </m:r>
+              <m:r>
+                <w:rPr>
+                  <w:rFonts w:ascii="Cambria Math" w:hAnsi="Cambria Math" w:cs="Times New Roman"/>
+                  <w:sz w:val="24"/>
+                  <w:szCs w:val="24"/>
+                </w:rPr>
+                <m:t>∞</m:t>
+              </m:r>
+            </m:sub>
+            <m:sup/>
+            <m:e>
+              <m:func>
+                <m:funcPr>
+                  <m:ctrlPr>
+                    <w:rPr>
+                      <w:rFonts w:ascii="Cambria Math" w:hAnsi="Cambria Math" w:cs="Times New Roman"/>
+                      <w:i/>
+                      <w:sz w:val="24"/>
+                      <w:szCs w:val="24"/>
+                    </w:rPr>
+                  </m:ctrlPr>
+                </m:funcPr>
+                <m:fName>
+                  <m:limLow>
+                    <m:limLowPr>
+                      <m:ctrlPr>
+                        <w:rPr>
+                          <w:rFonts w:ascii="Cambria Math" w:hAnsi="Cambria Math" w:cs="Times New Roman"/>
+                          <w:i/>
+                          <w:sz w:val="24"/>
+                          <w:szCs w:val="24"/>
+                        </w:rPr>
+                      </m:ctrlPr>
+                    </m:limLowPr>
+                    <m:e>
+                      <m:r>
+                        <m:rPr>
+                          <m:sty m:val="p"/>
+                        </m:rPr>
+                        <w:rPr>
+                          <w:rFonts w:ascii="Cambria Math" w:hAnsi="Cambria Math" w:cs="Times New Roman"/>
+                          <w:sz w:val="24"/>
+                          <w:szCs w:val="24"/>
+                        </w:rPr>
+                        <m:t>lim</m:t>
+                      </m:r>
+                    </m:e>
+                    <m:lim>
+                      <m:r>
+                        <w:rPr>
+                          <w:rFonts w:ascii="Cambria Math" w:hAnsi="Cambria Math" w:cs="Times New Roman"/>
+                          <w:sz w:val="24"/>
+                          <w:szCs w:val="24"/>
+                        </w:rPr>
+                        <m:t>n</m:t>
+                      </m:r>
+                      <m:r>
+                        <w:rPr>
+                          <w:rFonts w:ascii="Cambria Math" w:hAnsi="Cambria Math" w:cs="Times New Roman"/>
+                          <w:sz w:val="24"/>
+                          <w:szCs w:val="24"/>
+                        </w:rPr>
+                        <m:t xml:space="preserve"> → </m:t>
                       </m:r>
                       <m:r>
                         <w:rPr>

</xml_diff>

<commit_message>
(06:57) [W . I . B] (Waktu Indonesia bagian Barat), 14/11/2025, Batam, Kepulauan Riau, Indonesia
(06:57) [W . I . B] (Waktu Indonesia bagian Barat), 14/11/2025, Batam, Kepulauan Riau, Indonesia
</commit_message>
<xml_diff>
--- a/Rumus Perpangkatan Universal 2.0 [Revised].docx
+++ b/Rumus Perpangkatan Universal 2.0 [Revised].docx
@@ -1,6 +1,6 @@
 
 <file path=word/document.xml><?xml version="1.0" encoding="utf-8"?>
-<w:document xmlns:wpc="http://schemas.microsoft.com/office/word/2010/wordprocessingCanvas" xmlns:cx="http://schemas.microsoft.com/office/drawing/2014/chartex" xmlns:cx1="http://schemas.microsoft.com/office/drawing/2015/9/8/chartex" xmlns:cx2="http://schemas.microsoft.com/office/drawing/2015/10/21/chartex" xmlns:cx3="http://schemas.microsoft.com/office/drawing/2016/5/9/chartex" xmlns:cx4="http://schemas.microsoft.com/office/drawing/2016/5/10/chartex" xmlns:cx5="http://schemas.microsoft.com/office/drawing/2016/5/11/chartex" xmlns:cx6="http://schemas.microsoft.com/office/drawing/2016/5/12/chartex" xmlns:cx7="http://schemas.microsoft.com/office/drawing/2016/5/13/chartex" xmlns:cx8="http://schemas.microsoft.com/office/drawing/2016/5/14/chartex" xmlns:mc="http://schemas.openxmlformats.org/markup-compatibility/2006" xmlns:aink="http://schemas.microsoft.com/office/drawing/2016/ink" xmlns:am3d="http://schemas.microsoft.com/office/drawing/2017/model3d" xmlns:o="urn:schemas-microsoft-com:office:office" xmlns:oel="http://schemas.microsoft.com/office/2019/extlst" xmlns:r="http://schemas.openxmlformats.org/officeDocument/2006/relationships" xmlns:m="http://schemas.openxmlformats.org/officeDocument/2006/math" xmlns:v="urn:schemas-microsoft-com:vml" xmlns:wp14="http://schemas.microsoft.com/office/word/2010/wordprocessingDrawing" xmlns:wp="http://schemas.openxmlformats.org/drawingml/2006/wordprocessingDrawing" xmlns:w10="urn:schemas-microsoft-com:office:word" xmlns:w="http://schemas.openxmlformats.org/wordprocessingml/2006/main" xmlns:w14="http://schemas.microsoft.com/office/word/2010/wordml" xmlns:w15="http://schemas.microsoft.com/office/word/2012/wordml" xmlns:w16cex="http://schemas.microsoft.com/office/word/2018/wordml/cex" xmlns:w16cid="http://schemas.microsoft.com/office/word/2016/wordml/cid" xmlns:w16="http://schemas.microsoft.com/office/word/2018/wordml" xmlns:w16sdtdh="http://schemas.microsoft.com/office/word/2020/wordml/sdtdatahash" xmlns:w16se="http://schemas.microsoft.com/office/word/2015/wordml/symex" xmlns:wpg="http://schemas.microsoft.com/office/word/2010/wordprocessingGroup" xmlns:wpi="http://schemas.microsoft.com/office/word/2010/wordprocessingInk" xmlns:wne="http://schemas.microsoft.com/office/word/2006/wordml" xmlns:wps="http://schemas.microsoft.com/office/word/2010/wordprocessingShape" mc:Ignorable="w14 w15 w16se w16cid w16 w16cex w16sdtdh wp14">
+<w:document xmlns:wpc="http://schemas.microsoft.com/office/word/2010/wordprocessingCanvas" xmlns:cx="http://schemas.microsoft.com/office/drawing/2014/chartex" xmlns:cx1="http://schemas.microsoft.com/office/drawing/2015/9/8/chartex" xmlns:cx2="http://schemas.microsoft.com/office/drawing/2015/10/21/chartex" xmlns:cx3="http://schemas.microsoft.com/office/drawing/2016/5/9/chartex" xmlns:cx4="http://schemas.microsoft.com/office/drawing/2016/5/10/chartex" xmlns:cx5="http://schemas.microsoft.com/office/drawing/2016/5/11/chartex" xmlns:cx6="http://schemas.microsoft.com/office/drawing/2016/5/12/chartex" xmlns:cx7="http://schemas.microsoft.com/office/drawing/2016/5/13/chartex" xmlns:cx8="http://schemas.microsoft.com/office/drawing/2016/5/14/chartex" xmlns:mc="http://schemas.openxmlformats.org/markup-compatibility/2006" xmlns:aink="http://schemas.microsoft.com/office/drawing/2016/ink" xmlns:am3d="http://schemas.microsoft.com/office/drawing/2017/model3d" xmlns:o="urn:schemas-microsoft-com:office:office" xmlns:oel="http://schemas.microsoft.com/office/2019/extlst" xmlns:r="http://schemas.openxmlformats.org/officeDocument/2006/relationships" xmlns:m="http://schemas.openxmlformats.org/officeDocument/2006/math" xmlns:v="urn:schemas-microsoft-com:vml" xmlns:wp14="http://schemas.microsoft.com/office/word/2010/wordprocessingDrawing" xmlns:wp="http://schemas.openxmlformats.org/drawingml/2006/wordprocessingDrawing" xmlns:w10="urn:schemas-microsoft-com:office:word" xmlns:w="http://schemas.openxmlformats.org/wordprocessingml/2006/main" xmlns:w14="http://schemas.microsoft.com/office/word/2010/wordml" xmlns:w15="http://schemas.microsoft.com/office/word/2012/wordml" xmlns:w16cex="http://schemas.microsoft.com/office/word/2018/wordml/cex" xmlns:w16cid="http://schemas.microsoft.com/office/word/2016/wordml/cid" xmlns:w16="http://schemas.microsoft.com/office/word/2018/wordml" xmlns:w16du="http://schemas.microsoft.com/office/word/2023/wordml/word16du" xmlns:w16sdtdh="http://schemas.microsoft.com/office/word/2020/wordml/sdtdatahash" xmlns:w16sdtfl="http://schemas.microsoft.com/office/word/2024/wordml/sdtformatlock" xmlns:w16se="http://schemas.microsoft.com/office/word/2015/wordml/symex" xmlns:wpg="http://schemas.microsoft.com/office/word/2010/wordprocessingGroup" xmlns:wpi="http://schemas.microsoft.com/office/word/2010/wordprocessingInk" xmlns:wne="http://schemas.microsoft.com/office/word/2006/wordml" xmlns:wps="http://schemas.microsoft.com/office/word/2010/wordprocessingShape" mc:Ignorable="w14 w15 w16se w16cid w16 w16cex w16sdtdh w16sdtfl w16du wp14">
   <w:body>
     <w:p>
       <w:pPr>
@@ -12,41 +12,13 @@
           <w:szCs w:val="24"/>
         </w:rPr>
       </w:pPr>
-      <w:proofErr w:type="spellStart"/>
       <w:r>
         <w:rPr>
           <w:rFonts w:ascii="Times New Roman" w:eastAsiaTheme="minorEastAsia" w:hAnsi="Times New Roman" w:cs="Times New Roman"/>
           <w:sz w:val="24"/>
           <w:szCs w:val="24"/>
         </w:rPr>
-        <w:t>Rumus</w:t>
-      </w:r>
-      <w:proofErr w:type="spellEnd"/>
-      <w:r>
-        <w:rPr>
-          <w:rFonts w:ascii="Times New Roman" w:eastAsiaTheme="minorEastAsia" w:hAnsi="Times New Roman" w:cs="Times New Roman"/>
-          <w:sz w:val="24"/>
-          <w:szCs w:val="24"/>
-        </w:rPr>
-        <w:t xml:space="preserve"> </w:t>
-      </w:r>
-      <w:proofErr w:type="spellStart"/>
-      <w:r>
-        <w:rPr>
-          <w:rFonts w:ascii="Times New Roman" w:eastAsiaTheme="minorEastAsia" w:hAnsi="Times New Roman" w:cs="Times New Roman"/>
-          <w:sz w:val="24"/>
-          <w:szCs w:val="24"/>
-        </w:rPr>
-        <w:t>Perpangkatan</w:t>
-      </w:r>
-      <w:proofErr w:type="spellEnd"/>
-      <w:r>
-        <w:rPr>
-          <w:rFonts w:ascii="Times New Roman" w:eastAsiaTheme="minorEastAsia" w:hAnsi="Times New Roman" w:cs="Times New Roman"/>
-          <w:sz w:val="24"/>
-          <w:szCs w:val="24"/>
-        </w:rPr>
-        <w:t xml:space="preserve"> </w:t>
+        <w:t xml:space="preserve">Rumus Perpangkatan </w:t>
       </w:r>
       <w:r>
         <w:rPr>
@@ -88,7 +60,6 @@
           <w:lang w:val="id-ID"/>
         </w:rPr>
       </w:pPr>
-      <w:proofErr w:type="spellStart"/>
       <w:r>
         <w:rPr>
           <w:rFonts w:ascii="Times New Roman" w:eastAsiaTheme="minorEastAsia" w:hAnsi="Times New Roman" w:cs="Times New Roman"/>
@@ -96,37 +67,7 @@
           <w:szCs w:val="24"/>
           <w:lang w:val="id-ID"/>
         </w:rPr>
-        <w:t>by</w:t>
-      </w:r>
-      <w:proofErr w:type="spellEnd"/>
-      <w:r>
-        <w:rPr>
-          <w:rFonts w:ascii="Times New Roman" w:eastAsiaTheme="minorEastAsia" w:hAnsi="Times New Roman" w:cs="Times New Roman"/>
-          <w:sz w:val="24"/>
-          <w:szCs w:val="24"/>
-          <w:lang w:val="id-ID"/>
-        </w:rPr>
-        <w:t xml:space="preserve"> : Samuel Hasiholan Omega Purba, S. </w:t>
-      </w:r>
-      <w:proofErr w:type="spellStart"/>
-      <w:r>
-        <w:rPr>
-          <w:rFonts w:ascii="Times New Roman" w:eastAsiaTheme="minorEastAsia" w:hAnsi="Times New Roman" w:cs="Times New Roman"/>
-          <w:sz w:val="24"/>
-          <w:szCs w:val="24"/>
-          <w:lang w:val="id-ID"/>
-        </w:rPr>
-        <w:t>Tr</w:t>
-      </w:r>
-      <w:proofErr w:type="spellEnd"/>
-      <w:r>
-        <w:rPr>
-          <w:rFonts w:ascii="Times New Roman" w:eastAsiaTheme="minorEastAsia" w:hAnsi="Times New Roman" w:cs="Times New Roman"/>
-          <w:sz w:val="24"/>
-          <w:szCs w:val="24"/>
-          <w:lang w:val="id-ID"/>
-        </w:rPr>
-        <w:t>. T.</w:t>
+        <w:t>by : Samuel Hasiholan Omega Purba, S. Tr. T.</w:t>
       </w:r>
     </w:p>
     <w:p>
@@ -161,7 +102,6 @@
           <w:lang w:val="id-ID"/>
         </w:rPr>
       </w:pPr>
-      <w:proofErr w:type="spellStart"/>
       <w:r>
         <w:rPr>
           <w:rFonts w:ascii="Times New Roman" w:eastAsiaTheme="minorEastAsia" w:hAnsi="Times New Roman" w:cs="Times New Roman"/>
@@ -169,17 +109,7 @@
           <w:szCs w:val="24"/>
           <w:lang w:val="id-ID"/>
         </w:rPr>
-        <w:t>Prodi</w:t>
-      </w:r>
-      <w:proofErr w:type="spellEnd"/>
-      <w:r>
-        <w:rPr>
-          <w:rFonts w:ascii="Times New Roman" w:eastAsiaTheme="minorEastAsia" w:hAnsi="Times New Roman" w:cs="Times New Roman"/>
-          <w:sz w:val="24"/>
-          <w:szCs w:val="24"/>
-          <w:lang w:val="id-ID"/>
-        </w:rPr>
-        <w:t xml:space="preserve"> Teknik Robotika dan Kecerdasan buatan</w:t>
+        <w:t>Prodi Teknik Robotika dan Kecerdasan buatan</w:t>
       </w:r>
     </w:p>
     <w:p>
@@ -260,23 +190,7 @@
                       <w:sz w:val="24"/>
                       <w:szCs w:val="24"/>
                     </w:rPr>
-                    <m:t>n</m:t>
-                  </m:r>
-                  <m:r>
-                    <w:rPr>
-                      <w:rFonts w:ascii="Cambria Math" w:hAnsi="Cambria Math" w:cs="Times New Roman"/>
-                      <w:sz w:val="24"/>
-                      <w:szCs w:val="24"/>
-                    </w:rPr>
-                    <m:t xml:space="preserve"> → </m:t>
-                  </m:r>
-                  <m:r>
-                    <w:rPr>
-                      <w:rFonts w:ascii="Cambria Math" w:hAnsi="Cambria Math" w:cs="Times New Roman"/>
-                      <w:sz w:val="24"/>
-                      <w:szCs w:val="24"/>
-                    </w:rPr>
-                    <m:t>∞</m:t>
+                    <m:t>n → ∞</m:t>
                   </m:r>
                 </m:e>
               </m:d>
@@ -338,23 +252,7 @@
                               <w:sz w:val="24"/>
                               <w:szCs w:val="24"/>
                             </w:rPr>
-                            <m:t>n</m:t>
-                          </m:r>
-                          <m:r>
-                            <w:rPr>
-                              <w:rFonts w:ascii="Cambria Math" w:hAnsi="Cambria Math" w:cs="Times New Roman"/>
-                              <w:sz w:val="24"/>
-                              <w:szCs w:val="24"/>
-                            </w:rPr>
-                            <m:t xml:space="preserve"> → </m:t>
-                          </m:r>
-                          <m:r>
-                            <w:rPr>
-                              <w:rFonts w:ascii="Cambria Math" w:hAnsi="Cambria Math" w:cs="Times New Roman"/>
-                              <w:sz w:val="24"/>
-                              <w:szCs w:val="24"/>
-                            </w:rPr>
-                            <m:t>∞</m:t>
+                            <m:t>n → ∞</m:t>
                           </m:r>
                         </m:e>
                       </m:d>
@@ -453,23 +351,7 @@
                       <w:sz w:val="24"/>
                       <w:szCs w:val="24"/>
                     </w:rPr>
-                    <m:t>n</m:t>
-                  </m:r>
-                  <m:r>
-                    <w:rPr>
-                      <w:rFonts w:ascii="Cambria Math" w:hAnsi="Cambria Math" w:cs="Times New Roman"/>
-                      <w:sz w:val="24"/>
-                      <w:szCs w:val="24"/>
-                    </w:rPr>
-                    <m:t xml:space="preserve"> → </m:t>
-                  </m:r>
-                  <m:r>
-                    <w:rPr>
-                      <w:rFonts w:ascii="Cambria Math" w:hAnsi="Cambria Math" w:cs="Times New Roman"/>
-                      <w:sz w:val="24"/>
-                      <w:szCs w:val="24"/>
-                    </w:rPr>
-                    <m:t>∞</m:t>
+                    <m:t>n → ∞</m:t>
                   </m:r>
                 </m:e>
               </m:d>
@@ -531,23 +413,7 @@
                               <w:sz w:val="24"/>
                               <w:szCs w:val="24"/>
                             </w:rPr>
-                            <m:t>n</m:t>
-                          </m:r>
-                          <m:r>
-                            <w:rPr>
-                              <w:rFonts w:ascii="Cambria Math" w:hAnsi="Cambria Math" w:cs="Times New Roman"/>
-                              <w:sz w:val="24"/>
-                              <w:szCs w:val="24"/>
-                            </w:rPr>
-                            <m:t xml:space="preserve"> → </m:t>
-                          </m:r>
-                          <m:r>
-                            <w:rPr>
-                              <w:rFonts w:ascii="Cambria Math" w:hAnsi="Cambria Math" w:cs="Times New Roman"/>
-                              <w:sz w:val="24"/>
-                              <w:szCs w:val="24"/>
-                            </w:rPr>
-                            <m:t>∞</m:t>
+                            <m:t>n → ∞</m:t>
                           </m:r>
                         </m:e>
                       </m:d>
@@ -679,7 +545,7 @@
                                       <w:sz w:val="24"/>
                                       <w:szCs w:val="24"/>
                                     </w:rPr>
-                                    <m:t>n</m:t>
+                                    <m:t>x</m:t>
                                   </m:r>
                                 </m:sup>
                               </m:sSup>
@@ -707,7 +573,7 @@
 </file>
 
 <file path=word/styles.xml><?xml version="1.0" encoding="utf-8"?>
-<w:styles xmlns:mc="http://schemas.openxmlformats.org/markup-compatibility/2006" xmlns:r="http://schemas.openxmlformats.org/officeDocument/2006/relationships" xmlns:w="http://schemas.openxmlformats.org/wordprocessingml/2006/main" xmlns:w14="http://schemas.microsoft.com/office/word/2010/wordml" xmlns:w15="http://schemas.microsoft.com/office/word/2012/wordml" xmlns:w16cex="http://schemas.microsoft.com/office/word/2018/wordml/cex" xmlns:w16cid="http://schemas.microsoft.com/office/word/2016/wordml/cid" xmlns:w16="http://schemas.microsoft.com/office/word/2018/wordml" xmlns:w16sdtdh="http://schemas.microsoft.com/office/word/2020/wordml/sdtdatahash" xmlns:w16se="http://schemas.microsoft.com/office/word/2015/wordml/symex" mc:Ignorable="w14 w15 w16se w16cid w16 w16cex w16sdtdh">
+<w:styles xmlns:mc="http://schemas.openxmlformats.org/markup-compatibility/2006" xmlns:r="http://schemas.openxmlformats.org/officeDocument/2006/relationships" xmlns:w="http://schemas.openxmlformats.org/wordprocessingml/2006/main" xmlns:w14="http://schemas.microsoft.com/office/word/2010/wordml" xmlns:w15="http://schemas.microsoft.com/office/word/2012/wordml" xmlns:w16cex="http://schemas.microsoft.com/office/word/2018/wordml/cex" xmlns:w16cid="http://schemas.microsoft.com/office/word/2016/wordml/cid" xmlns:w16="http://schemas.microsoft.com/office/word/2018/wordml" xmlns:w16du="http://schemas.microsoft.com/office/word/2023/wordml/word16du" xmlns:w16sdtdh="http://schemas.microsoft.com/office/word/2020/wordml/sdtdatahash" xmlns:w16sdtfl="http://schemas.microsoft.com/office/word/2024/wordml/sdtformatlock" xmlns:w16se="http://schemas.microsoft.com/office/word/2015/wordml/symex" mc:Ignorable="w14 w15 w16se w16cid w16 w16cex w16sdtdh w16sdtfl w16du">
   <w:docDefaults>
     <w:rPrDefault>
       <w:rPr>
@@ -1118,11 +984,11 @@
       <w14:ligatures w14:val="none"/>
     </w:rPr>
   </w:style>
-  <w:style w:type="paragraph" w:styleId="Judul1">
+  <w:style w:type="paragraph" w:styleId="Heading1">
     <w:name w:val="heading 1"/>
     <w:basedOn w:val="Normal"/>
     <w:next w:val="Normal"/>
-    <w:link w:val="Judul1KAR"/>
+    <w:link w:val="Heading1Char"/>
     <w:uiPriority w:val="9"/>
     <w:qFormat/>
     <w:rsid w:val="0073031D"/>
@@ -1142,11 +1008,11 @@
       <w14:ligatures w14:val="standardContextual"/>
     </w:rPr>
   </w:style>
-  <w:style w:type="paragraph" w:styleId="Judul2">
+  <w:style w:type="paragraph" w:styleId="Heading2">
     <w:name w:val="heading 2"/>
     <w:basedOn w:val="Normal"/>
     <w:next w:val="Normal"/>
-    <w:link w:val="Judul2KAR"/>
+    <w:link w:val="Heading2Char"/>
     <w:uiPriority w:val="9"/>
     <w:semiHidden/>
     <w:unhideWhenUsed/>
@@ -1168,11 +1034,11 @@
       <w14:ligatures w14:val="standardContextual"/>
     </w:rPr>
   </w:style>
-  <w:style w:type="paragraph" w:styleId="Judul3">
+  <w:style w:type="paragraph" w:styleId="Heading3">
     <w:name w:val="heading 3"/>
     <w:basedOn w:val="Normal"/>
     <w:next w:val="Normal"/>
-    <w:link w:val="Judul3KAR"/>
+    <w:link w:val="Heading3Char"/>
     <w:uiPriority w:val="9"/>
     <w:semiHidden/>
     <w:unhideWhenUsed/>
@@ -1194,11 +1060,11 @@
       <w14:ligatures w14:val="standardContextual"/>
     </w:rPr>
   </w:style>
-  <w:style w:type="paragraph" w:styleId="Judul4">
+  <w:style w:type="paragraph" w:styleId="Heading4">
     <w:name w:val="heading 4"/>
     <w:basedOn w:val="Normal"/>
     <w:next w:val="Normal"/>
-    <w:link w:val="Judul4KAR"/>
+    <w:link w:val="Heading4Char"/>
     <w:uiPriority w:val="9"/>
     <w:semiHidden/>
     <w:unhideWhenUsed/>
@@ -1222,11 +1088,11 @@
       <w14:ligatures w14:val="standardContextual"/>
     </w:rPr>
   </w:style>
-  <w:style w:type="paragraph" w:styleId="Judul5">
+  <w:style w:type="paragraph" w:styleId="Heading5">
     <w:name w:val="heading 5"/>
     <w:basedOn w:val="Normal"/>
     <w:next w:val="Normal"/>
-    <w:link w:val="Judul5KAR"/>
+    <w:link w:val="Heading5Char"/>
     <w:uiPriority w:val="9"/>
     <w:semiHidden/>
     <w:unhideWhenUsed/>
@@ -1248,11 +1114,11 @@
       <w14:ligatures w14:val="standardContextual"/>
     </w:rPr>
   </w:style>
-  <w:style w:type="paragraph" w:styleId="Judul6">
+  <w:style w:type="paragraph" w:styleId="Heading6">
     <w:name w:val="heading 6"/>
     <w:basedOn w:val="Normal"/>
     <w:next w:val="Normal"/>
-    <w:link w:val="Judul6KAR"/>
+    <w:link w:val="Heading6Char"/>
     <w:uiPriority w:val="9"/>
     <w:semiHidden/>
     <w:unhideWhenUsed/>
@@ -1276,11 +1142,11 @@
       <w14:ligatures w14:val="standardContextual"/>
     </w:rPr>
   </w:style>
-  <w:style w:type="paragraph" w:styleId="Judul7">
+  <w:style w:type="paragraph" w:styleId="Heading7">
     <w:name w:val="heading 7"/>
     <w:basedOn w:val="Normal"/>
     <w:next w:val="Normal"/>
-    <w:link w:val="Judul7KAR"/>
+    <w:link w:val="Heading7Char"/>
     <w:uiPriority w:val="9"/>
     <w:semiHidden/>
     <w:unhideWhenUsed/>
@@ -1302,11 +1168,11 @@
       <w14:ligatures w14:val="standardContextual"/>
     </w:rPr>
   </w:style>
-  <w:style w:type="paragraph" w:styleId="Judul8">
+  <w:style w:type="paragraph" w:styleId="Heading8">
     <w:name w:val="heading 8"/>
     <w:basedOn w:val="Normal"/>
     <w:next w:val="Normal"/>
-    <w:link w:val="Judul8KAR"/>
+    <w:link w:val="Heading8Char"/>
     <w:uiPriority w:val="9"/>
     <w:semiHidden/>
     <w:unhideWhenUsed/>
@@ -1330,11 +1196,11 @@
       <w14:ligatures w14:val="standardContextual"/>
     </w:rPr>
   </w:style>
-  <w:style w:type="paragraph" w:styleId="Judul9">
+  <w:style w:type="paragraph" w:styleId="Heading9">
     <w:name w:val="heading 9"/>
     <w:basedOn w:val="Normal"/>
     <w:next w:val="Normal"/>
-    <w:link w:val="Judul9KAR"/>
+    <w:link w:val="Heading9Char"/>
     <w:uiPriority w:val="9"/>
     <w:semiHidden/>
     <w:unhideWhenUsed/>
@@ -1356,13 +1222,13 @@
       <w14:ligatures w14:val="standardContextual"/>
     </w:rPr>
   </w:style>
-  <w:style w:type="character" w:default="1" w:styleId="FontParagrafDefault">
+  <w:style w:type="character" w:default="1" w:styleId="DefaultParagraphFont">
     <w:name w:val="Default Paragraph Font"/>
     <w:uiPriority w:val="1"/>
     <w:semiHidden/>
     <w:unhideWhenUsed/>
   </w:style>
-  <w:style w:type="table" w:default="1" w:styleId="TabelNormal">
+  <w:style w:type="table" w:default="1" w:styleId="TableNormal">
     <w:name w:val="Normal Table"/>
     <w:uiPriority w:val="99"/>
     <w:semiHidden/>
@@ -1377,16 +1243,16 @@
       </w:tblCellMar>
     </w:tblPr>
   </w:style>
-  <w:style w:type="numbering" w:default="1" w:styleId="TidakAdaDaftar">
+  <w:style w:type="numbering" w:default="1" w:styleId="NoList">
     <w:name w:val="No List"/>
     <w:uiPriority w:val="99"/>
     <w:semiHidden/>
     <w:unhideWhenUsed/>
   </w:style>
-  <w:style w:type="character" w:customStyle="1" w:styleId="Judul1KAR">
-    <w:name w:val="Judul 1 KAR"/>
-    <w:basedOn w:val="FontParagrafDefault"/>
-    <w:link w:val="Judul1"/>
+  <w:style w:type="character" w:customStyle="1" w:styleId="Heading1Char">
+    <w:name w:val="Heading 1 Char"/>
+    <w:basedOn w:val="DefaultParagraphFont"/>
+    <w:link w:val="Heading1"/>
     <w:uiPriority w:val="9"/>
     <w:rsid w:val="0073031D"/>
     <w:rPr>
@@ -1396,10 +1262,10 @@
       <w:szCs w:val="40"/>
     </w:rPr>
   </w:style>
-  <w:style w:type="character" w:customStyle="1" w:styleId="Judul2KAR">
-    <w:name w:val="Judul 2 KAR"/>
-    <w:basedOn w:val="FontParagrafDefault"/>
-    <w:link w:val="Judul2"/>
+  <w:style w:type="character" w:customStyle="1" w:styleId="Heading2Char">
+    <w:name w:val="Heading 2 Char"/>
+    <w:basedOn w:val="DefaultParagraphFont"/>
+    <w:link w:val="Heading2"/>
     <w:uiPriority w:val="9"/>
     <w:semiHidden/>
     <w:rsid w:val="0073031D"/>
@@ -1410,10 +1276,10 @@
       <w:szCs w:val="32"/>
     </w:rPr>
   </w:style>
-  <w:style w:type="character" w:customStyle="1" w:styleId="Judul3KAR">
-    <w:name w:val="Judul 3 KAR"/>
-    <w:basedOn w:val="FontParagrafDefault"/>
-    <w:link w:val="Judul3"/>
+  <w:style w:type="character" w:customStyle="1" w:styleId="Heading3Char">
+    <w:name w:val="Heading 3 Char"/>
+    <w:basedOn w:val="DefaultParagraphFont"/>
+    <w:link w:val="Heading3"/>
     <w:uiPriority w:val="9"/>
     <w:semiHidden/>
     <w:rsid w:val="0073031D"/>
@@ -1424,10 +1290,10 @@
       <w:szCs w:val="28"/>
     </w:rPr>
   </w:style>
-  <w:style w:type="character" w:customStyle="1" w:styleId="Judul4KAR">
-    <w:name w:val="Judul 4 KAR"/>
-    <w:basedOn w:val="FontParagrafDefault"/>
-    <w:link w:val="Judul4"/>
+  <w:style w:type="character" w:customStyle="1" w:styleId="Heading4Char">
+    <w:name w:val="Heading 4 Char"/>
+    <w:basedOn w:val="DefaultParagraphFont"/>
+    <w:link w:val="Heading4"/>
     <w:uiPriority w:val="9"/>
     <w:semiHidden/>
     <w:rsid w:val="0073031D"/>
@@ -1438,10 +1304,10 @@
       <w:color w:val="0F4761" w:themeColor="accent1" w:themeShade="BF"/>
     </w:rPr>
   </w:style>
-  <w:style w:type="character" w:customStyle="1" w:styleId="Judul5KAR">
-    <w:name w:val="Judul 5 KAR"/>
-    <w:basedOn w:val="FontParagrafDefault"/>
-    <w:link w:val="Judul5"/>
+  <w:style w:type="character" w:customStyle="1" w:styleId="Heading5Char">
+    <w:name w:val="Heading 5 Char"/>
+    <w:basedOn w:val="DefaultParagraphFont"/>
+    <w:link w:val="Heading5"/>
     <w:uiPriority w:val="9"/>
     <w:semiHidden/>
     <w:rsid w:val="0073031D"/>
@@ -1450,10 +1316,10 @@
       <w:color w:val="0F4761" w:themeColor="accent1" w:themeShade="BF"/>
     </w:rPr>
   </w:style>
-  <w:style w:type="character" w:customStyle="1" w:styleId="Judul6KAR">
-    <w:name w:val="Judul 6 KAR"/>
-    <w:basedOn w:val="FontParagrafDefault"/>
-    <w:link w:val="Judul6"/>
+  <w:style w:type="character" w:customStyle="1" w:styleId="Heading6Char">
+    <w:name w:val="Heading 6 Char"/>
+    <w:basedOn w:val="DefaultParagraphFont"/>
+    <w:link w:val="Heading6"/>
     <w:uiPriority w:val="9"/>
     <w:semiHidden/>
     <w:rsid w:val="0073031D"/>
@@ -1464,10 +1330,10 @@
       <w:color w:val="595959" w:themeColor="text1" w:themeTint="A6"/>
     </w:rPr>
   </w:style>
-  <w:style w:type="character" w:customStyle="1" w:styleId="Judul7KAR">
-    <w:name w:val="Judul 7 KAR"/>
-    <w:basedOn w:val="FontParagrafDefault"/>
-    <w:link w:val="Judul7"/>
+  <w:style w:type="character" w:customStyle="1" w:styleId="Heading7Char">
+    <w:name w:val="Heading 7 Char"/>
+    <w:basedOn w:val="DefaultParagraphFont"/>
+    <w:link w:val="Heading7"/>
     <w:uiPriority w:val="9"/>
     <w:semiHidden/>
     <w:rsid w:val="0073031D"/>
@@ -1476,10 +1342,10 @@
       <w:color w:val="595959" w:themeColor="text1" w:themeTint="A6"/>
     </w:rPr>
   </w:style>
-  <w:style w:type="character" w:customStyle="1" w:styleId="Judul8KAR">
-    <w:name w:val="Judul 8 KAR"/>
-    <w:basedOn w:val="FontParagrafDefault"/>
-    <w:link w:val="Judul8"/>
+  <w:style w:type="character" w:customStyle="1" w:styleId="Heading8Char">
+    <w:name w:val="Heading 8 Char"/>
+    <w:basedOn w:val="DefaultParagraphFont"/>
+    <w:link w:val="Heading8"/>
     <w:uiPriority w:val="9"/>
     <w:semiHidden/>
     <w:rsid w:val="0073031D"/>
@@ -1490,10 +1356,10 @@
       <w:color w:val="272727" w:themeColor="text1" w:themeTint="D8"/>
     </w:rPr>
   </w:style>
-  <w:style w:type="character" w:customStyle="1" w:styleId="Judul9KAR">
-    <w:name w:val="Judul 9 KAR"/>
-    <w:basedOn w:val="FontParagrafDefault"/>
-    <w:link w:val="Judul9"/>
+  <w:style w:type="character" w:customStyle="1" w:styleId="Heading9Char">
+    <w:name w:val="Heading 9 Char"/>
+    <w:basedOn w:val="DefaultParagraphFont"/>
+    <w:link w:val="Heading9"/>
     <w:uiPriority w:val="9"/>
     <w:semiHidden/>
     <w:rsid w:val="0073031D"/>
@@ -1502,11 +1368,11 @@
       <w:color w:val="272727" w:themeColor="text1" w:themeTint="D8"/>
     </w:rPr>
   </w:style>
-  <w:style w:type="paragraph" w:styleId="Judul">
+  <w:style w:type="paragraph" w:styleId="Title">
     <w:name w:val="Title"/>
     <w:basedOn w:val="Normal"/>
     <w:next w:val="Normal"/>
-    <w:link w:val="JudulKAR"/>
+    <w:link w:val="TitleChar"/>
     <w:uiPriority w:val="10"/>
     <w:qFormat/>
     <w:rsid w:val="0073031D"/>
@@ -1524,10 +1390,10 @@
       <w14:ligatures w14:val="standardContextual"/>
     </w:rPr>
   </w:style>
-  <w:style w:type="character" w:customStyle="1" w:styleId="JudulKAR">
-    <w:name w:val="Judul KAR"/>
-    <w:basedOn w:val="FontParagrafDefault"/>
-    <w:link w:val="Judul"/>
+  <w:style w:type="character" w:customStyle="1" w:styleId="TitleChar">
+    <w:name w:val="Title Char"/>
+    <w:basedOn w:val="DefaultParagraphFont"/>
+    <w:link w:val="Title"/>
     <w:uiPriority w:val="10"/>
     <w:rsid w:val="0073031D"/>
     <w:rPr>
@@ -1538,11 +1404,11 @@
       <w:szCs w:val="56"/>
     </w:rPr>
   </w:style>
-  <w:style w:type="paragraph" w:styleId="Subjudul">
+  <w:style w:type="paragraph" w:styleId="Subtitle">
     <w:name w:val="Subtitle"/>
     <w:basedOn w:val="Normal"/>
     <w:next w:val="Normal"/>
-    <w:link w:val="SubjudulKAR"/>
+    <w:link w:val="SubtitleChar"/>
     <w:uiPriority w:val="11"/>
     <w:qFormat/>
     <w:rsid w:val="0073031D"/>
@@ -1563,10 +1429,10 @@
       <w14:ligatures w14:val="standardContextual"/>
     </w:rPr>
   </w:style>
-  <w:style w:type="character" w:customStyle="1" w:styleId="SubjudulKAR">
-    <w:name w:val="Subjudul KAR"/>
-    <w:basedOn w:val="FontParagrafDefault"/>
-    <w:link w:val="Subjudul"/>
+  <w:style w:type="character" w:customStyle="1" w:styleId="SubtitleChar">
+    <w:name w:val="Subtitle Char"/>
+    <w:basedOn w:val="DefaultParagraphFont"/>
+    <w:link w:val="Subtitle"/>
     <w:uiPriority w:val="11"/>
     <w:rsid w:val="0073031D"/>
     <w:rPr>
@@ -1577,11 +1443,11 @@
       <w:szCs w:val="28"/>
     </w:rPr>
   </w:style>
-  <w:style w:type="paragraph" w:styleId="Kutipan">
+  <w:style w:type="paragraph" w:styleId="Quote">
     <w:name w:val="Quote"/>
     <w:basedOn w:val="Normal"/>
     <w:next w:val="Normal"/>
-    <w:link w:val="KutipanKAR"/>
+    <w:link w:val="QuoteChar"/>
     <w:uiPriority w:val="29"/>
     <w:qFormat/>
     <w:rsid w:val="0073031D"/>
@@ -1600,10 +1466,10 @@
       <w14:ligatures w14:val="standardContextual"/>
     </w:rPr>
   </w:style>
-  <w:style w:type="character" w:customStyle="1" w:styleId="KutipanKAR">
-    <w:name w:val="Kutipan KAR"/>
-    <w:basedOn w:val="FontParagrafDefault"/>
-    <w:link w:val="Kutipan"/>
+  <w:style w:type="character" w:customStyle="1" w:styleId="QuoteChar">
+    <w:name w:val="Quote Char"/>
+    <w:basedOn w:val="DefaultParagraphFont"/>
+    <w:link w:val="Quote"/>
     <w:uiPriority w:val="29"/>
     <w:rsid w:val="0073031D"/>
     <w:rPr>
@@ -1612,7 +1478,7 @@
       <w:color w:val="404040" w:themeColor="text1" w:themeTint="BF"/>
     </w:rPr>
   </w:style>
-  <w:style w:type="paragraph" w:styleId="DaftarParagraf">
+  <w:style w:type="paragraph" w:styleId="ListParagraph">
     <w:name w:val="List Paragraph"/>
     <w:basedOn w:val="Normal"/>
     <w:uiPriority w:val="34"/>
@@ -1631,9 +1497,9 @@
       <w14:ligatures w14:val="standardContextual"/>
     </w:rPr>
   </w:style>
-  <w:style w:type="character" w:styleId="PenekananKeras">
+  <w:style w:type="character" w:styleId="IntenseEmphasis">
     <w:name w:val="Intense Emphasis"/>
-    <w:basedOn w:val="FontParagrafDefault"/>
+    <w:basedOn w:val="DefaultParagraphFont"/>
     <w:uiPriority w:val="21"/>
     <w:qFormat/>
     <w:rsid w:val="0073031D"/>
@@ -1643,11 +1509,11 @@
       <w:color w:val="0F4761" w:themeColor="accent1" w:themeShade="BF"/>
     </w:rPr>
   </w:style>
-  <w:style w:type="paragraph" w:styleId="KutipanyangSering">
+  <w:style w:type="paragraph" w:styleId="IntenseQuote">
     <w:name w:val="Intense Quote"/>
     <w:basedOn w:val="Normal"/>
     <w:next w:val="Normal"/>
-    <w:link w:val="KutipanyangSeringKAR"/>
+    <w:link w:val="IntenseQuoteChar"/>
     <w:uiPriority w:val="30"/>
     <w:qFormat/>
     <w:rsid w:val="0073031D"/>
@@ -1671,10 +1537,10 @@
       <w14:ligatures w14:val="standardContextual"/>
     </w:rPr>
   </w:style>
-  <w:style w:type="character" w:customStyle="1" w:styleId="KutipanyangSeringKAR">
-    <w:name w:val="Kutipan yang Sering KAR"/>
-    <w:basedOn w:val="FontParagrafDefault"/>
-    <w:link w:val="KutipanyangSering"/>
+  <w:style w:type="character" w:customStyle="1" w:styleId="IntenseQuoteChar">
+    <w:name w:val="Intense Quote Char"/>
+    <w:basedOn w:val="DefaultParagraphFont"/>
+    <w:link w:val="IntenseQuote"/>
     <w:uiPriority w:val="30"/>
     <w:rsid w:val="0073031D"/>
     <w:rPr>
@@ -1683,9 +1549,9 @@
       <w:color w:val="0F4761" w:themeColor="accent1" w:themeShade="BF"/>
     </w:rPr>
   </w:style>
-  <w:style w:type="character" w:styleId="ReferensiyangSering">
+  <w:style w:type="character" w:styleId="IntenseReference">
     <w:name w:val="Intense Reference"/>
-    <w:basedOn w:val="FontParagrafDefault"/>
+    <w:basedOn w:val="DefaultParagraphFont"/>
     <w:uiPriority w:val="32"/>
     <w:qFormat/>
     <w:rsid w:val="0073031D"/>
@@ -1697,9 +1563,9 @@
       <w:spacing w:val="5"/>
     </w:rPr>
   </w:style>
-  <w:style w:type="character" w:styleId="Tempatpenampungteks">
+  <w:style w:type="character" w:styleId="PlaceholderText">
     <w:name w:val="Placeholder Text"/>
-    <w:basedOn w:val="FontParagrafDefault"/>
+    <w:basedOn w:val="DefaultParagraphFont"/>
     <w:uiPriority w:val="99"/>
     <w:semiHidden/>
     <w:rsid w:val="0073031D"/>

</xml_diff>

<commit_message>
(19:17 W.I.B [Waktu Indonesia bagian Barat]) 19/11/2025, Batam, Kepulauan Riau, Indonesia
(19:17 W.I.B [Waktu Indonesia bagian Barat]) 19/11/2025, Batam, Kepulauan Riau, Indonesia
</commit_message>
<xml_diff>
--- a/Rumus Perpangkatan Universal 2.0 [Revised].docx
+++ b/Rumus Perpangkatan Universal 2.0 [Revised].docx
@@ -1,6 +1,6 @@
 
 <file path=word/document.xml><?xml version="1.0" encoding="utf-8"?>
-<w:document xmlns:wpc="http://schemas.microsoft.com/office/word/2010/wordprocessingCanvas" xmlns:cx="http://schemas.microsoft.com/office/drawing/2014/chartex" xmlns:cx1="http://schemas.microsoft.com/office/drawing/2015/9/8/chartex" xmlns:cx2="http://schemas.microsoft.com/office/drawing/2015/10/21/chartex" xmlns:cx3="http://schemas.microsoft.com/office/drawing/2016/5/9/chartex" xmlns:cx4="http://schemas.microsoft.com/office/drawing/2016/5/10/chartex" xmlns:cx5="http://schemas.microsoft.com/office/drawing/2016/5/11/chartex" xmlns:cx6="http://schemas.microsoft.com/office/drawing/2016/5/12/chartex" xmlns:cx7="http://schemas.microsoft.com/office/drawing/2016/5/13/chartex" xmlns:cx8="http://schemas.microsoft.com/office/drawing/2016/5/14/chartex" xmlns:mc="http://schemas.openxmlformats.org/markup-compatibility/2006" xmlns:aink="http://schemas.microsoft.com/office/drawing/2016/ink" xmlns:am3d="http://schemas.microsoft.com/office/drawing/2017/model3d" xmlns:o="urn:schemas-microsoft-com:office:office" xmlns:oel="http://schemas.microsoft.com/office/2019/extlst" xmlns:r="http://schemas.openxmlformats.org/officeDocument/2006/relationships" xmlns:m="http://schemas.openxmlformats.org/officeDocument/2006/math" xmlns:v="urn:schemas-microsoft-com:vml" xmlns:wp14="http://schemas.microsoft.com/office/word/2010/wordprocessingDrawing" xmlns:wp="http://schemas.openxmlformats.org/drawingml/2006/wordprocessingDrawing" xmlns:w10="urn:schemas-microsoft-com:office:word" xmlns:w="http://schemas.openxmlformats.org/wordprocessingml/2006/main" xmlns:w14="http://schemas.microsoft.com/office/word/2010/wordml" xmlns:w15="http://schemas.microsoft.com/office/word/2012/wordml" xmlns:w16cex="http://schemas.microsoft.com/office/word/2018/wordml/cex" xmlns:w16cid="http://schemas.microsoft.com/office/word/2016/wordml/cid" xmlns:w16="http://schemas.microsoft.com/office/word/2018/wordml" xmlns:w16du="http://schemas.microsoft.com/office/word/2023/wordml/word16du" xmlns:w16sdtdh="http://schemas.microsoft.com/office/word/2020/wordml/sdtdatahash" xmlns:w16sdtfl="http://schemas.microsoft.com/office/word/2024/wordml/sdtformatlock" xmlns:w16se="http://schemas.microsoft.com/office/word/2015/wordml/symex" xmlns:wpg="http://schemas.microsoft.com/office/word/2010/wordprocessingGroup" xmlns:wpi="http://schemas.microsoft.com/office/word/2010/wordprocessingInk" xmlns:wne="http://schemas.microsoft.com/office/word/2006/wordml" xmlns:wps="http://schemas.microsoft.com/office/word/2010/wordprocessingShape" mc:Ignorable="w14 w15 w16se w16cid w16 w16cex w16sdtdh w16sdtfl w16du wp14">
+<w:document xmlns:wpc="http://schemas.microsoft.com/office/word/2010/wordprocessingCanvas" xmlns:cx="http://schemas.microsoft.com/office/drawing/2014/chartex" xmlns:cx1="http://schemas.microsoft.com/office/drawing/2015/9/8/chartex" xmlns:cx2="http://schemas.microsoft.com/office/drawing/2015/10/21/chartex" xmlns:cx3="http://schemas.microsoft.com/office/drawing/2016/5/9/chartex" xmlns:cx4="http://schemas.microsoft.com/office/drawing/2016/5/10/chartex" xmlns:cx5="http://schemas.microsoft.com/office/drawing/2016/5/11/chartex" xmlns:cx6="http://schemas.microsoft.com/office/drawing/2016/5/12/chartex" xmlns:cx7="http://schemas.microsoft.com/office/drawing/2016/5/13/chartex" xmlns:cx8="http://schemas.microsoft.com/office/drawing/2016/5/14/chartex" xmlns:mc="http://schemas.openxmlformats.org/markup-compatibility/2006" xmlns:aink="http://schemas.microsoft.com/office/drawing/2016/ink" xmlns:am3d="http://schemas.microsoft.com/office/drawing/2017/model3d" xmlns:o="urn:schemas-microsoft-com:office:office" xmlns:oel="http://schemas.microsoft.com/office/2019/extlst" xmlns:r="http://schemas.openxmlformats.org/officeDocument/2006/relationships" xmlns:m="http://schemas.openxmlformats.org/officeDocument/2006/math" xmlns:v="urn:schemas-microsoft-com:vml" xmlns:wp14="http://schemas.microsoft.com/office/word/2010/wordprocessingDrawing" xmlns:wp="http://schemas.openxmlformats.org/drawingml/2006/wordprocessingDrawing" xmlns:w10="urn:schemas-microsoft-com:office:word" xmlns:w="http://schemas.openxmlformats.org/wordprocessingml/2006/main" xmlns:w14="http://schemas.microsoft.com/office/word/2010/wordml" xmlns:w15="http://schemas.microsoft.com/office/word/2012/wordml" xmlns:w16cex="http://schemas.microsoft.com/office/word/2018/wordml/cex" xmlns:w16cid="http://schemas.microsoft.com/office/word/2016/wordml/cid" xmlns:w16="http://schemas.microsoft.com/office/word/2018/wordml" xmlns:w16sdtdh="http://schemas.microsoft.com/office/word/2020/wordml/sdtdatahash" xmlns:w16se="http://schemas.microsoft.com/office/word/2015/wordml/symex" xmlns:wpg="http://schemas.microsoft.com/office/word/2010/wordprocessingGroup" xmlns:wpi="http://schemas.microsoft.com/office/word/2010/wordprocessingInk" xmlns:wne="http://schemas.microsoft.com/office/word/2006/wordml" xmlns:wps="http://schemas.microsoft.com/office/word/2010/wordprocessingShape" mc:Ignorable="w14 w15 w16se w16cid w16 w16cex w16sdtdh wp14">
   <w:body>
     <w:p>
       <w:pPr>
@@ -190,7 +190,7 @@
                       <w:sz w:val="24"/>
                       <w:szCs w:val="24"/>
                     </w:rPr>
-                    <m:t>n → ∞</m:t>
+                    <m:t>x → ∞</m:t>
                   </m:r>
                 </m:e>
               </m:d>
@@ -252,7 +252,7 @@
                               <w:sz w:val="24"/>
                               <w:szCs w:val="24"/>
                             </w:rPr>
-                            <m:t>n → ∞</m:t>
+                            <m:t>x → ∞</m:t>
                           </m:r>
                         </m:e>
                       </m:d>
@@ -351,7 +351,7 @@
                       <w:sz w:val="24"/>
                       <w:szCs w:val="24"/>
                     </w:rPr>
-                    <m:t>n → ∞</m:t>
+                    <m:t>x → ∞</m:t>
                   </m:r>
                 </m:e>
               </m:d>
@@ -413,7 +413,7 @@
                               <w:sz w:val="24"/>
                               <w:szCs w:val="24"/>
                             </w:rPr>
-                            <m:t>n → ∞</m:t>
+                            <m:t>x → ∞</m:t>
                           </m:r>
                         </m:e>
                       </m:d>
@@ -545,7 +545,7 @@
                                       <w:sz w:val="24"/>
                                       <w:szCs w:val="24"/>
                                     </w:rPr>
-                                    <m:t>x</m:t>
+                                    <m:t>n</m:t>
                                   </m:r>
                                 </m:sup>
                               </m:sSup>
@@ -573,7 +573,7 @@
 </file>
 
 <file path=word/styles.xml><?xml version="1.0" encoding="utf-8"?>
-<w:styles xmlns:mc="http://schemas.openxmlformats.org/markup-compatibility/2006" xmlns:r="http://schemas.openxmlformats.org/officeDocument/2006/relationships" xmlns:w="http://schemas.openxmlformats.org/wordprocessingml/2006/main" xmlns:w14="http://schemas.microsoft.com/office/word/2010/wordml" xmlns:w15="http://schemas.microsoft.com/office/word/2012/wordml" xmlns:w16cex="http://schemas.microsoft.com/office/word/2018/wordml/cex" xmlns:w16cid="http://schemas.microsoft.com/office/word/2016/wordml/cid" xmlns:w16="http://schemas.microsoft.com/office/word/2018/wordml" xmlns:w16du="http://schemas.microsoft.com/office/word/2023/wordml/word16du" xmlns:w16sdtdh="http://schemas.microsoft.com/office/word/2020/wordml/sdtdatahash" xmlns:w16sdtfl="http://schemas.microsoft.com/office/word/2024/wordml/sdtformatlock" xmlns:w16se="http://schemas.microsoft.com/office/word/2015/wordml/symex" mc:Ignorable="w14 w15 w16se w16cid w16 w16cex w16sdtdh w16sdtfl w16du">
+<w:styles xmlns:mc="http://schemas.openxmlformats.org/markup-compatibility/2006" xmlns:r="http://schemas.openxmlformats.org/officeDocument/2006/relationships" xmlns:w="http://schemas.openxmlformats.org/wordprocessingml/2006/main" xmlns:w14="http://schemas.microsoft.com/office/word/2010/wordml" xmlns:w15="http://schemas.microsoft.com/office/word/2012/wordml" xmlns:w16cex="http://schemas.microsoft.com/office/word/2018/wordml/cex" xmlns:w16cid="http://schemas.microsoft.com/office/word/2016/wordml/cid" xmlns:w16="http://schemas.microsoft.com/office/word/2018/wordml" xmlns:w16sdtdh="http://schemas.microsoft.com/office/word/2020/wordml/sdtdatahash" xmlns:w16se="http://schemas.microsoft.com/office/word/2015/wordml/symex" mc:Ignorable="w14 w15 w16se w16cid w16 w16cex w16sdtdh">
   <w:docDefaults>
     <w:rPrDefault>
       <w:rPr>
@@ -984,11 +984,11 @@
       <w14:ligatures w14:val="none"/>
     </w:rPr>
   </w:style>
-  <w:style w:type="paragraph" w:styleId="Heading1">
+  <w:style w:type="paragraph" w:styleId="Judul1">
     <w:name w:val="heading 1"/>
     <w:basedOn w:val="Normal"/>
     <w:next w:val="Normal"/>
-    <w:link w:val="Heading1Char"/>
+    <w:link w:val="Judul1KAR"/>
     <w:uiPriority w:val="9"/>
     <w:qFormat/>
     <w:rsid w:val="0073031D"/>
@@ -1008,11 +1008,11 @@
       <w14:ligatures w14:val="standardContextual"/>
     </w:rPr>
   </w:style>
-  <w:style w:type="paragraph" w:styleId="Heading2">
+  <w:style w:type="paragraph" w:styleId="Judul2">
     <w:name w:val="heading 2"/>
     <w:basedOn w:val="Normal"/>
     <w:next w:val="Normal"/>
-    <w:link w:val="Heading2Char"/>
+    <w:link w:val="Judul2KAR"/>
     <w:uiPriority w:val="9"/>
     <w:semiHidden/>
     <w:unhideWhenUsed/>
@@ -1034,11 +1034,11 @@
       <w14:ligatures w14:val="standardContextual"/>
     </w:rPr>
   </w:style>
-  <w:style w:type="paragraph" w:styleId="Heading3">
+  <w:style w:type="paragraph" w:styleId="Judul3">
     <w:name w:val="heading 3"/>
     <w:basedOn w:val="Normal"/>
     <w:next w:val="Normal"/>
-    <w:link w:val="Heading3Char"/>
+    <w:link w:val="Judul3KAR"/>
     <w:uiPriority w:val="9"/>
     <w:semiHidden/>
     <w:unhideWhenUsed/>
@@ -1060,11 +1060,11 @@
       <w14:ligatures w14:val="standardContextual"/>
     </w:rPr>
   </w:style>
-  <w:style w:type="paragraph" w:styleId="Heading4">
+  <w:style w:type="paragraph" w:styleId="Judul4">
     <w:name w:val="heading 4"/>
     <w:basedOn w:val="Normal"/>
     <w:next w:val="Normal"/>
-    <w:link w:val="Heading4Char"/>
+    <w:link w:val="Judul4KAR"/>
     <w:uiPriority w:val="9"/>
     <w:semiHidden/>
     <w:unhideWhenUsed/>
@@ -1088,11 +1088,11 @@
       <w14:ligatures w14:val="standardContextual"/>
     </w:rPr>
   </w:style>
-  <w:style w:type="paragraph" w:styleId="Heading5">
+  <w:style w:type="paragraph" w:styleId="Judul5">
     <w:name w:val="heading 5"/>
     <w:basedOn w:val="Normal"/>
     <w:next w:val="Normal"/>
-    <w:link w:val="Heading5Char"/>
+    <w:link w:val="Judul5KAR"/>
     <w:uiPriority w:val="9"/>
     <w:semiHidden/>
     <w:unhideWhenUsed/>
@@ -1114,11 +1114,11 @@
       <w14:ligatures w14:val="standardContextual"/>
     </w:rPr>
   </w:style>
-  <w:style w:type="paragraph" w:styleId="Heading6">
+  <w:style w:type="paragraph" w:styleId="Judul6">
     <w:name w:val="heading 6"/>
     <w:basedOn w:val="Normal"/>
     <w:next w:val="Normal"/>
-    <w:link w:val="Heading6Char"/>
+    <w:link w:val="Judul6KAR"/>
     <w:uiPriority w:val="9"/>
     <w:semiHidden/>
     <w:unhideWhenUsed/>
@@ -1142,11 +1142,11 @@
       <w14:ligatures w14:val="standardContextual"/>
     </w:rPr>
   </w:style>
-  <w:style w:type="paragraph" w:styleId="Heading7">
+  <w:style w:type="paragraph" w:styleId="Judul7">
     <w:name w:val="heading 7"/>
     <w:basedOn w:val="Normal"/>
     <w:next w:val="Normal"/>
-    <w:link w:val="Heading7Char"/>
+    <w:link w:val="Judul7KAR"/>
     <w:uiPriority w:val="9"/>
     <w:semiHidden/>
     <w:unhideWhenUsed/>
@@ -1168,11 +1168,11 @@
       <w14:ligatures w14:val="standardContextual"/>
     </w:rPr>
   </w:style>
-  <w:style w:type="paragraph" w:styleId="Heading8">
+  <w:style w:type="paragraph" w:styleId="Judul8">
     <w:name w:val="heading 8"/>
     <w:basedOn w:val="Normal"/>
     <w:next w:val="Normal"/>
-    <w:link w:val="Heading8Char"/>
+    <w:link w:val="Judul8KAR"/>
     <w:uiPriority w:val="9"/>
     <w:semiHidden/>
     <w:unhideWhenUsed/>
@@ -1196,11 +1196,11 @@
       <w14:ligatures w14:val="standardContextual"/>
     </w:rPr>
   </w:style>
-  <w:style w:type="paragraph" w:styleId="Heading9">
+  <w:style w:type="paragraph" w:styleId="Judul9">
     <w:name w:val="heading 9"/>
     <w:basedOn w:val="Normal"/>
     <w:next w:val="Normal"/>
-    <w:link w:val="Heading9Char"/>
+    <w:link w:val="Judul9KAR"/>
     <w:uiPriority w:val="9"/>
     <w:semiHidden/>
     <w:unhideWhenUsed/>
@@ -1222,13 +1222,13 @@
       <w14:ligatures w14:val="standardContextual"/>
     </w:rPr>
   </w:style>
-  <w:style w:type="character" w:default="1" w:styleId="DefaultParagraphFont">
+  <w:style w:type="character" w:default="1" w:styleId="FontParagrafDefault">
     <w:name w:val="Default Paragraph Font"/>
     <w:uiPriority w:val="1"/>
     <w:semiHidden/>
     <w:unhideWhenUsed/>
   </w:style>
-  <w:style w:type="table" w:default="1" w:styleId="TableNormal">
+  <w:style w:type="table" w:default="1" w:styleId="TabelNormal">
     <w:name w:val="Normal Table"/>
     <w:uiPriority w:val="99"/>
     <w:semiHidden/>
@@ -1243,16 +1243,16 @@
       </w:tblCellMar>
     </w:tblPr>
   </w:style>
-  <w:style w:type="numbering" w:default="1" w:styleId="NoList">
+  <w:style w:type="numbering" w:default="1" w:styleId="TidakAdaDaftar">
     <w:name w:val="No List"/>
     <w:uiPriority w:val="99"/>
     <w:semiHidden/>
     <w:unhideWhenUsed/>
   </w:style>
-  <w:style w:type="character" w:customStyle="1" w:styleId="Heading1Char">
-    <w:name w:val="Heading 1 Char"/>
-    <w:basedOn w:val="DefaultParagraphFont"/>
-    <w:link w:val="Heading1"/>
+  <w:style w:type="character" w:customStyle="1" w:styleId="Judul1KAR">
+    <w:name w:val="Judul 1 KAR"/>
+    <w:basedOn w:val="FontParagrafDefault"/>
+    <w:link w:val="Judul1"/>
     <w:uiPriority w:val="9"/>
     <w:rsid w:val="0073031D"/>
     <w:rPr>
@@ -1262,10 +1262,10 @@
       <w:szCs w:val="40"/>
     </w:rPr>
   </w:style>
-  <w:style w:type="character" w:customStyle="1" w:styleId="Heading2Char">
-    <w:name w:val="Heading 2 Char"/>
-    <w:basedOn w:val="DefaultParagraphFont"/>
-    <w:link w:val="Heading2"/>
+  <w:style w:type="character" w:customStyle="1" w:styleId="Judul2KAR">
+    <w:name w:val="Judul 2 KAR"/>
+    <w:basedOn w:val="FontParagrafDefault"/>
+    <w:link w:val="Judul2"/>
     <w:uiPriority w:val="9"/>
     <w:semiHidden/>
     <w:rsid w:val="0073031D"/>
@@ -1276,10 +1276,10 @@
       <w:szCs w:val="32"/>
     </w:rPr>
   </w:style>
-  <w:style w:type="character" w:customStyle="1" w:styleId="Heading3Char">
-    <w:name w:val="Heading 3 Char"/>
-    <w:basedOn w:val="DefaultParagraphFont"/>
-    <w:link w:val="Heading3"/>
+  <w:style w:type="character" w:customStyle="1" w:styleId="Judul3KAR">
+    <w:name w:val="Judul 3 KAR"/>
+    <w:basedOn w:val="FontParagrafDefault"/>
+    <w:link w:val="Judul3"/>
     <w:uiPriority w:val="9"/>
     <w:semiHidden/>
     <w:rsid w:val="0073031D"/>
@@ -1290,10 +1290,10 @@
       <w:szCs w:val="28"/>
     </w:rPr>
   </w:style>
-  <w:style w:type="character" w:customStyle="1" w:styleId="Heading4Char">
-    <w:name w:val="Heading 4 Char"/>
-    <w:basedOn w:val="DefaultParagraphFont"/>
-    <w:link w:val="Heading4"/>
+  <w:style w:type="character" w:customStyle="1" w:styleId="Judul4KAR">
+    <w:name w:val="Judul 4 KAR"/>
+    <w:basedOn w:val="FontParagrafDefault"/>
+    <w:link w:val="Judul4"/>
     <w:uiPriority w:val="9"/>
     <w:semiHidden/>
     <w:rsid w:val="0073031D"/>
@@ -1304,10 +1304,10 @@
       <w:color w:val="0F4761" w:themeColor="accent1" w:themeShade="BF"/>
     </w:rPr>
   </w:style>
-  <w:style w:type="character" w:customStyle="1" w:styleId="Heading5Char">
-    <w:name w:val="Heading 5 Char"/>
-    <w:basedOn w:val="DefaultParagraphFont"/>
-    <w:link w:val="Heading5"/>
+  <w:style w:type="character" w:customStyle="1" w:styleId="Judul5KAR">
+    <w:name w:val="Judul 5 KAR"/>
+    <w:basedOn w:val="FontParagrafDefault"/>
+    <w:link w:val="Judul5"/>
     <w:uiPriority w:val="9"/>
     <w:semiHidden/>
     <w:rsid w:val="0073031D"/>
@@ -1316,10 +1316,10 @@
       <w:color w:val="0F4761" w:themeColor="accent1" w:themeShade="BF"/>
     </w:rPr>
   </w:style>
-  <w:style w:type="character" w:customStyle="1" w:styleId="Heading6Char">
-    <w:name w:val="Heading 6 Char"/>
-    <w:basedOn w:val="DefaultParagraphFont"/>
-    <w:link w:val="Heading6"/>
+  <w:style w:type="character" w:customStyle="1" w:styleId="Judul6KAR">
+    <w:name w:val="Judul 6 KAR"/>
+    <w:basedOn w:val="FontParagrafDefault"/>
+    <w:link w:val="Judul6"/>
     <w:uiPriority w:val="9"/>
     <w:semiHidden/>
     <w:rsid w:val="0073031D"/>
@@ -1330,10 +1330,10 @@
       <w:color w:val="595959" w:themeColor="text1" w:themeTint="A6"/>
     </w:rPr>
   </w:style>
-  <w:style w:type="character" w:customStyle="1" w:styleId="Heading7Char">
-    <w:name w:val="Heading 7 Char"/>
-    <w:basedOn w:val="DefaultParagraphFont"/>
-    <w:link w:val="Heading7"/>
+  <w:style w:type="character" w:customStyle="1" w:styleId="Judul7KAR">
+    <w:name w:val="Judul 7 KAR"/>
+    <w:basedOn w:val="FontParagrafDefault"/>
+    <w:link w:val="Judul7"/>
     <w:uiPriority w:val="9"/>
     <w:semiHidden/>
     <w:rsid w:val="0073031D"/>
@@ -1342,10 +1342,10 @@
       <w:color w:val="595959" w:themeColor="text1" w:themeTint="A6"/>
     </w:rPr>
   </w:style>
-  <w:style w:type="character" w:customStyle="1" w:styleId="Heading8Char">
-    <w:name w:val="Heading 8 Char"/>
-    <w:basedOn w:val="DefaultParagraphFont"/>
-    <w:link w:val="Heading8"/>
+  <w:style w:type="character" w:customStyle="1" w:styleId="Judul8KAR">
+    <w:name w:val="Judul 8 KAR"/>
+    <w:basedOn w:val="FontParagrafDefault"/>
+    <w:link w:val="Judul8"/>
     <w:uiPriority w:val="9"/>
     <w:semiHidden/>
     <w:rsid w:val="0073031D"/>
@@ -1356,10 +1356,10 @@
       <w:color w:val="272727" w:themeColor="text1" w:themeTint="D8"/>
     </w:rPr>
   </w:style>
-  <w:style w:type="character" w:customStyle="1" w:styleId="Heading9Char">
-    <w:name w:val="Heading 9 Char"/>
-    <w:basedOn w:val="DefaultParagraphFont"/>
-    <w:link w:val="Heading9"/>
+  <w:style w:type="character" w:customStyle="1" w:styleId="Judul9KAR">
+    <w:name w:val="Judul 9 KAR"/>
+    <w:basedOn w:val="FontParagrafDefault"/>
+    <w:link w:val="Judul9"/>
     <w:uiPriority w:val="9"/>
     <w:semiHidden/>
     <w:rsid w:val="0073031D"/>
@@ -1368,11 +1368,11 @@
       <w:color w:val="272727" w:themeColor="text1" w:themeTint="D8"/>
     </w:rPr>
   </w:style>
-  <w:style w:type="paragraph" w:styleId="Title">
+  <w:style w:type="paragraph" w:styleId="Judul">
     <w:name w:val="Title"/>
     <w:basedOn w:val="Normal"/>
     <w:next w:val="Normal"/>
-    <w:link w:val="TitleChar"/>
+    <w:link w:val="JudulKAR"/>
     <w:uiPriority w:val="10"/>
     <w:qFormat/>
     <w:rsid w:val="0073031D"/>
@@ -1390,10 +1390,10 @@
       <w14:ligatures w14:val="standardContextual"/>
     </w:rPr>
   </w:style>
-  <w:style w:type="character" w:customStyle="1" w:styleId="TitleChar">
-    <w:name w:val="Title Char"/>
-    <w:basedOn w:val="DefaultParagraphFont"/>
-    <w:link w:val="Title"/>
+  <w:style w:type="character" w:customStyle="1" w:styleId="JudulKAR">
+    <w:name w:val="Judul KAR"/>
+    <w:basedOn w:val="FontParagrafDefault"/>
+    <w:link w:val="Judul"/>
     <w:uiPriority w:val="10"/>
     <w:rsid w:val="0073031D"/>
     <w:rPr>
@@ -1404,11 +1404,11 @@
       <w:szCs w:val="56"/>
     </w:rPr>
   </w:style>
-  <w:style w:type="paragraph" w:styleId="Subtitle">
+  <w:style w:type="paragraph" w:styleId="Subjudul">
     <w:name w:val="Subtitle"/>
     <w:basedOn w:val="Normal"/>
     <w:next w:val="Normal"/>
-    <w:link w:val="SubtitleChar"/>
+    <w:link w:val="SubjudulKAR"/>
     <w:uiPriority w:val="11"/>
     <w:qFormat/>
     <w:rsid w:val="0073031D"/>
@@ -1429,10 +1429,10 @@
       <w14:ligatures w14:val="standardContextual"/>
     </w:rPr>
   </w:style>
-  <w:style w:type="character" w:customStyle="1" w:styleId="SubtitleChar">
-    <w:name w:val="Subtitle Char"/>
-    <w:basedOn w:val="DefaultParagraphFont"/>
-    <w:link w:val="Subtitle"/>
+  <w:style w:type="character" w:customStyle="1" w:styleId="SubjudulKAR">
+    <w:name w:val="Subjudul KAR"/>
+    <w:basedOn w:val="FontParagrafDefault"/>
+    <w:link w:val="Subjudul"/>
     <w:uiPriority w:val="11"/>
     <w:rsid w:val="0073031D"/>
     <w:rPr>
@@ -1443,11 +1443,11 @@
       <w:szCs w:val="28"/>
     </w:rPr>
   </w:style>
-  <w:style w:type="paragraph" w:styleId="Quote">
+  <w:style w:type="paragraph" w:styleId="Kutipan">
     <w:name w:val="Quote"/>
     <w:basedOn w:val="Normal"/>
     <w:next w:val="Normal"/>
-    <w:link w:val="QuoteChar"/>
+    <w:link w:val="KutipanKAR"/>
     <w:uiPriority w:val="29"/>
     <w:qFormat/>
     <w:rsid w:val="0073031D"/>
@@ -1466,10 +1466,10 @@
       <w14:ligatures w14:val="standardContextual"/>
     </w:rPr>
   </w:style>
-  <w:style w:type="character" w:customStyle="1" w:styleId="QuoteChar">
-    <w:name w:val="Quote Char"/>
-    <w:basedOn w:val="DefaultParagraphFont"/>
-    <w:link w:val="Quote"/>
+  <w:style w:type="character" w:customStyle="1" w:styleId="KutipanKAR">
+    <w:name w:val="Kutipan KAR"/>
+    <w:basedOn w:val="FontParagrafDefault"/>
+    <w:link w:val="Kutipan"/>
     <w:uiPriority w:val="29"/>
     <w:rsid w:val="0073031D"/>
     <w:rPr>
@@ -1478,7 +1478,7 @@
       <w:color w:val="404040" w:themeColor="text1" w:themeTint="BF"/>
     </w:rPr>
   </w:style>
-  <w:style w:type="paragraph" w:styleId="ListParagraph">
+  <w:style w:type="paragraph" w:styleId="DaftarParagraf">
     <w:name w:val="List Paragraph"/>
     <w:basedOn w:val="Normal"/>
     <w:uiPriority w:val="34"/>
@@ -1497,9 +1497,9 @@
       <w14:ligatures w14:val="standardContextual"/>
     </w:rPr>
   </w:style>
-  <w:style w:type="character" w:styleId="IntenseEmphasis">
+  <w:style w:type="character" w:styleId="PenekananKeras">
     <w:name w:val="Intense Emphasis"/>
-    <w:basedOn w:val="DefaultParagraphFont"/>
+    <w:basedOn w:val="FontParagrafDefault"/>
     <w:uiPriority w:val="21"/>
     <w:qFormat/>
     <w:rsid w:val="0073031D"/>
@@ -1509,11 +1509,11 @@
       <w:color w:val="0F4761" w:themeColor="accent1" w:themeShade="BF"/>
     </w:rPr>
   </w:style>
-  <w:style w:type="paragraph" w:styleId="IntenseQuote">
+  <w:style w:type="paragraph" w:styleId="KutipanyangSering">
     <w:name w:val="Intense Quote"/>
     <w:basedOn w:val="Normal"/>
     <w:next w:val="Normal"/>
-    <w:link w:val="IntenseQuoteChar"/>
+    <w:link w:val="KutipanyangSeringKAR"/>
     <w:uiPriority w:val="30"/>
     <w:qFormat/>
     <w:rsid w:val="0073031D"/>
@@ -1537,10 +1537,10 @@
       <w14:ligatures w14:val="standardContextual"/>
     </w:rPr>
   </w:style>
-  <w:style w:type="character" w:customStyle="1" w:styleId="IntenseQuoteChar">
-    <w:name w:val="Intense Quote Char"/>
-    <w:basedOn w:val="DefaultParagraphFont"/>
-    <w:link w:val="IntenseQuote"/>
+  <w:style w:type="character" w:customStyle="1" w:styleId="KutipanyangSeringKAR">
+    <w:name w:val="Kutipan yang Sering KAR"/>
+    <w:basedOn w:val="FontParagrafDefault"/>
+    <w:link w:val="KutipanyangSering"/>
     <w:uiPriority w:val="30"/>
     <w:rsid w:val="0073031D"/>
     <w:rPr>
@@ -1549,9 +1549,9 @@
       <w:color w:val="0F4761" w:themeColor="accent1" w:themeShade="BF"/>
     </w:rPr>
   </w:style>
-  <w:style w:type="character" w:styleId="IntenseReference">
+  <w:style w:type="character" w:styleId="ReferensiyangSering">
     <w:name w:val="Intense Reference"/>
-    <w:basedOn w:val="DefaultParagraphFont"/>
+    <w:basedOn w:val="FontParagrafDefault"/>
     <w:uiPriority w:val="32"/>
     <w:qFormat/>
     <w:rsid w:val="0073031D"/>
@@ -1563,9 +1563,9 @@
       <w:spacing w:val="5"/>
     </w:rPr>
   </w:style>
-  <w:style w:type="character" w:styleId="PlaceholderText">
+  <w:style w:type="character" w:styleId="Tempatpenampungteks">
     <w:name w:val="Placeholder Text"/>
-    <w:basedOn w:val="DefaultParagraphFont"/>
+    <w:basedOn w:val="FontParagrafDefault"/>
     <w:uiPriority w:val="99"/>
     <w:semiHidden/>
     <w:rsid w:val="0073031D"/>

</xml_diff>

<commit_message>
(03:53 (W.I.B [Waktu Indonesia bagian Barat])) 23/11/2025, Batam, Kepulauan Riau, Indonesia
(03:53 (W.I.B [Waktu Indonesia bagian Barat])) 23/11/2025, Batam, Kepulauan Riau, Indonesia
</commit_message>
<xml_diff>
--- a/Rumus Perpangkatan Universal 2.0 [Revised].docx
+++ b/Rumus Perpangkatan Universal 2.0 [Revised].docx
@@ -486,7 +486,61 @@
                           <w:sz w:val="24"/>
                           <w:szCs w:val="24"/>
                         </w:rPr>
-                        <m:t xml:space="preserve"> x- </m:t>
+                        <m:t xml:space="preserve"> </m:t>
+                      </m:r>
+                      <m:d>
+                        <m:dPr>
+                          <m:ctrlPr>
+                            <w:rPr>
+                              <w:rFonts w:ascii="Cambria Math" w:eastAsiaTheme="minorEastAsia" w:hAnsi="Cambria Math" w:cs="Times New Roman"/>
+                              <w:i/>
+                              <w:sz w:val="24"/>
+                              <w:szCs w:val="24"/>
+                            </w:rPr>
+                          </m:ctrlPr>
+                        </m:dPr>
+                        <m:e>
+                          <m:sSup>
+                            <m:sSupPr>
+                              <m:ctrlPr>
+                                <w:rPr>
+                                  <w:rFonts w:ascii="Cambria Math" w:eastAsiaTheme="minorEastAsia" w:hAnsi="Cambria Math" w:cs="Times New Roman"/>
+                                  <w:i/>
+                                  <w:sz w:val="24"/>
+                                  <w:szCs w:val="24"/>
+                                </w:rPr>
+                              </m:ctrlPr>
+                            </m:sSupPr>
+                            <m:e>
+                              <m:r>
+                                <w:rPr>
+                                  <w:rFonts w:ascii="Cambria Math" w:eastAsiaTheme="minorEastAsia" w:hAnsi="Cambria Math" w:cs="Times New Roman"/>
+                                  <w:sz w:val="24"/>
+                                  <w:szCs w:val="24"/>
+                                </w:rPr>
+                                <m:t>x</m:t>
+                              </m:r>
+                            </m:e>
+                            <m:sup>
+                              <m:r>
+                                <w:rPr>
+                                  <w:rFonts w:ascii="Cambria Math" w:eastAsiaTheme="minorEastAsia" w:hAnsi="Cambria Math" w:cs="Times New Roman"/>
+                                  <w:sz w:val="24"/>
+                                  <w:szCs w:val="24"/>
+                                </w:rPr>
+                                <m:t>n</m:t>
+                              </m:r>
+                            </m:sup>
+                          </m:sSup>
+                        </m:e>
+                      </m:d>
+                      <m:r>
+                        <w:rPr>
+                          <w:rFonts w:ascii="Cambria Math" w:eastAsiaTheme="minorEastAsia" w:hAnsi="Cambria Math" w:cs="Times New Roman"/>
+                          <w:sz w:val="24"/>
+                          <w:szCs w:val="24"/>
+                        </w:rPr>
+                        <m:t xml:space="preserve">- </m:t>
                       </m:r>
                       <m:nary>
                         <m:naryPr>

</xml_diff>